<commit_message>
Sped up update-comparison, organized fiscal_impact.R script more
</commit_message>
<xml_diff>
--- a/vignettes/nipa_walkthrough.docx
+++ b/vignettes/nipa_walkthrough.docx
@@ -65,7 +65,7 @@
         <w:pStyle w:val="Date"/>
       </w:pPr>
       <w:r>
-        <w:t xml:space="preserve">2021-06-04</w:t>
+        <w:t xml:space="preserve">2021-07-28</w:t>
       </w:r>
     </w:p>
     <w:bookmarkStart w:id="20" w:name="fiscal-impact"/>
@@ -75,6 +75,7 @@
       </w:pPr>
       <w:r>
         <w:rPr>
+          <w:bCs/>
           <w:b/>
         </w:rPr>
         <w:t xml:space="preserve">Fiscal Impact</w:t>
@@ -211,6 +212,7 @@
       </w:pPr>
       <w:r>
         <w:rPr>
+          <w:bCs/>
           <w:b/>
         </w:rPr>
         <w:t xml:space="preserve">Purchases</w:t>
@@ -263,6 +265,9 @@
                     <m:t>t</m:t>
                   </m:r>
                   <m:r>
+                    <m:rPr>
+                      <m:sty m:val="p"/>
+                    </m:rPr>
                     <m:t>−</m:t>
                   </m:r>
                   <m:r>
@@ -273,6 +278,9 @@
             </m:den>
           </m:f>
           <m:r>
+            <m:rPr>
+              <m:sty m:val="p"/>
+            </m:rPr>
             <m:t>−</m:t>
           </m:r>
           <m:f>
@@ -291,6 +299,9 @@
                     <m:t>t</m:t>
                   </m:r>
                   <m:r>
+                    <m:rPr>
+                      <m:sty m:val="p"/>
+                    </m:rPr>
                     <m:t>−</m:t>
                   </m:r>
                   <m:r>
@@ -311,6 +322,9 @@
                     <m:t>t</m:t>
                   </m:r>
                   <m:r>
+                    <m:rPr>
+                      <m:sty m:val="p"/>
+                    </m:rPr>
                     <m:t>−</m:t>
                   </m:r>
                   <m:r>
@@ -321,15 +335,24 @@
             </m:den>
           </m:f>
           <m:r>
+            <m:rPr>
+              <m:sty m:val="p"/>
+            </m:rPr>
             <m:t>×</m:t>
           </m:r>
           <m:r>
+            <m:rPr>
+              <m:sty m:val="p"/>
+            </m:rPr>
             <m:t>(</m:t>
           </m:r>
           <m:r>
             <m:t>1</m:t>
           </m:r>
           <m:r>
+            <m:rPr>
+              <m:sty m:val="p"/>
+            </m:rPr>
             <m:t>+</m:t>
           </m:r>
           <m:sSub>
@@ -345,9 +368,15 @@
             </m:sub>
           </m:sSub>
           <m:r>
+            <m:rPr>
+              <m:sty m:val="p"/>
+            </m:rPr>
             <m:t>)</m:t>
           </m:r>
           <m:r>
+            <m:rPr>
+              <m:sty m:val="p"/>
+            </m:rPr>
             <m:t>=</m:t>
           </m:r>
           <m:f>
@@ -368,6 +397,9 @@
                 </m:sub>
               </m:sSub>
               <m:r>
+                <m:rPr>
+                  <m:sty m:val="p"/>
+                </m:rPr>
                 <m:t>−</m:t>
               </m:r>
               <m:sSub>
@@ -381,6 +413,9 @@
                     <m:t>t</m:t>
                   </m:r>
                   <m:r>
+                    <m:rPr>
+                      <m:sty m:val="p"/>
+                    </m:rPr>
                     <m:t>−</m:t>
                   </m:r>
                   <m:r>
@@ -389,15 +424,24 @@
                 </m:sub>
               </m:sSub>
               <m:r>
+                <m:rPr>
+                  <m:sty m:val="p"/>
+                </m:rPr>
                 <m:t>×</m:t>
               </m:r>
               <m:r>
+                <m:rPr>
+                  <m:sty m:val="p"/>
+                </m:rPr>
                 <m:t>(</m:t>
               </m:r>
               <m:r>
                 <m:t>1</m:t>
               </m:r>
               <m:r>
+                <m:rPr>
+                  <m:sty m:val="p"/>
+                </m:rPr>
                 <m:t>+</m:t>
               </m:r>
               <m:sSub>
@@ -413,6 +457,9 @@
                 </m:sub>
               </m:sSub>
               <m:r>
+                <m:rPr>
+                  <m:sty m:val="p"/>
+                </m:rPr>
                 <m:t>)</m:t>
               </m:r>
             </m:num>
@@ -428,6 +475,9 @@
                     <m:t>t</m:t>
                   </m:r>
                   <m:r>
+                    <m:rPr>
+                      <m:sty m:val="p"/>
+                    </m:rPr>
                     <m:t>−</m:t>
                   </m:r>
                   <m:r>
@@ -484,6 +534,9 @@
                     <m:t>t</m:t>
                   </m:r>
                   <m:r>
+                    <m:rPr>
+                      <m:sty m:val="p"/>
+                    </m:rPr>
                     <m:t>−</m:t>
                   </m:r>
                   <m:r>
@@ -504,6 +557,9 @@
                     <m:t>t</m:t>
                   </m:r>
                   <m:r>
+                    <m:rPr>
+                      <m:sty m:val="p"/>
+                    </m:rPr>
                     <m:t>−</m:t>
                   </m:r>
                   <m:r>
@@ -555,6 +611,9 @@
             </m:sup>
           </m:sSubSup>
           <m:r>
+            <m:rPr>
+              <m:sty m:val="p"/>
+            </m:rPr>
             <m:t>=</m:t>
           </m:r>
           <m:f>
@@ -575,6 +634,9 @@
                 </m:sub>
               </m:sSub>
               <m:r>
+                <m:rPr>
+                  <m:sty m:val="p"/>
+                </m:rPr>
                 <m:t>−</m:t>
               </m:r>
               <m:sSub>
@@ -588,6 +650,9 @@
                     <m:t>t</m:t>
                   </m:r>
                   <m:r>
+                    <m:rPr>
+                      <m:sty m:val="p"/>
+                    </m:rPr>
                     <m:t>−</m:t>
                   </m:r>
                   <m:r>
@@ -596,6 +661,9 @@
                 </m:sub>
               </m:sSub>
               <m:r>
+                <m:rPr>
+                  <m:sty m:val="p"/>
+                </m:rPr>
                 <m:t>×</m:t>
               </m:r>
               <m:d>
@@ -609,6 +677,9 @@
                     <m:t>1</m:t>
                   </m:r>
                   <m:r>
+                    <m:rPr>
+                      <m:sty m:val="p"/>
+                    </m:rPr>
                     <m:t>+</m:t>
                   </m:r>
                   <m:sSub>
@@ -624,6 +695,9 @@
                     </m:sub>
                   </m:sSub>
                   <m:r>
+                    <m:rPr>
+                      <m:sty m:val="p"/>
+                    </m:rPr>
                     <m:t>+</m:t>
                   </m:r>
                   <m:r>
@@ -644,6 +718,9 @@
                     <m:t>t</m:t>
                   </m:r>
                   <m:r>
+                    <m:rPr>
+                      <m:sty m:val="p"/>
+                    </m:rPr>
                     <m:t>−</m:t>
                   </m:r>
                   <m:r>
@@ -664,6 +741,7 @@
       </w:pPr>
       <w:r>
         <w:rPr>
+          <w:bCs/>
           <w:b/>
         </w:rPr>
         <w:t xml:space="preserve">Taxes and Transfers</w:t>
@@ -762,6 +840,9 @@
                 <m:t>j</m:t>
               </m:r>
               <m:r>
+                <m:rPr>
+                  <m:sty m:val="p"/>
+                </m:rPr>
                 <m:t>=</m:t>
               </m:r>
               <m:r>
@@ -786,6 +867,9 @@
                     <m:t>i</m:t>
                   </m:r>
                   <m:r>
+                    <m:rPr>
+                      <m:sty m:val="p"/>
+                    </m:rPr>
                     <m:t>=</m:t>
                   </m:r>
                   <m:r>
@@ -819,12 +903,18 @@
                 <m:t>j</m:t>
               </m:r>
               <m:r>
+                <m:rPr>
+                  <m:sty m:val="p"/>
+                </m:rPr>
                 <m:t>,</m:t>
               </m:r>
               <m:r>
                 <m:t>t</m:t>
               </m:r>
               <m:r>
+                <m:rPr>
+                  <m:sty m:val="p"/>
+                </m:rPr>
                 <m:t>−</m:t>
               </m:r>
               <m:r>
@@ -843,12 +933,18 @@
                 <m:t>j</m:t>
               </m:r>
               <m:r>
+                <m:rPr>
+                  <m:sty m:val="p"/>
+                </m:rPr>
                 <m:t>,</m:t>
               </m:r>
               <m:r>
                 <m:t>t</m:t>
               </m:r>
               <m:r>
+                <m:rPr>
+                  <m:sty m:val="p"/>
+                </m:rPr>
                 <m:t>−</m:t>
               </m:r>
               <m:r>
@@ -887,12 +983,18 @@
               <m:t>j</m:t>
             </m:r>
             <m:r>
+              <m:rPr>
+                <m:sty m:val="p"/>
+              </m:rPr>
               <m:t>,</m:t>
             </m:r>
             <m:r>
               <m:t>t</m:t>
             </m:r>
             <m:r>
+              <m:rPr>
+                <m:sty m:val="p"/>
+              </m:rPr>
               <m:t>−</m:t>
             </m:r>
             <m:r>
@@ -996,6 +1098,9 @@
                 <m:t>j</m:t>
               </m:r>
               <m:r>
+                <m:rPr>
+                  <m:sty m:val="p"/>
+                </m:rPr>
                 <m:t>,</m:t>
               </m:r>
               <m:r>
@@ -1004,6 +1109,9 @@
             </m:sub>
           </m:sSub>
           <m:r>
+            <m:rPr>
+              <m:sty m:val="p"/>
+            </m:rPr>
             <m:t>=</m:t>
           </m:r>
           <m:sSub>
@@ -1017,12 +1125,18 @@
                 <m:t>j</m:t>
               </m:r>
               <m:r>
+                <m:rPr>
+                  <m:sty m:val="p"/>
+                </m:rPr>
                 <m:t>,</m:t>
               </m:r>
               <m:r>
                 <m:t>t</m:t>
               </m:r>
               <m:r>
+                <m:rPr>
+                  <m:sty m:val="p"/>
+                </m:rPr>
                 <m:t>−</m:t>
               </m:r>
               <m:r>
@@ -1031,12 +1145,18 @@
             </m:sub>
           </m:sSub>
           <m:r>
+            <m:rPr>
+              <m:sty m:val="p"/>
+            </m:rPr>
             <m:t>(</m:t>
           </m:r>
           <m:r>
             <m:t>1</m:t>
           </m:r>
           <m:r>
+            <m:rPr>
+              <m:sty m:val="p"/>
+            </m:rPr>
             <m:t>+</m:t>
           </m:r>
           <m:sSub>
@@ -1052,12 +1172,18 @@
             </m:sub>
           </m:sSub>
           <m:r>
+            <m:rPr>
+              <m:sty m:val="p"/>
+            </m:rPr>
             <m:t>+</m:t>
           </m:r>
           <m:r>
             <m:t>μ</m:t>
           </m:r>
           <m:r>
+            <m:rPr>
+              <m:sty m:val="p"/>
+            </m:rPr>
             <m:t>)</m:t>
           </m:r>
         </m:oMath>
@@ -1098,6 +1224,9 @@
             </m:sup>
           </m:sSubSup>
           <m:r>
+            <m:rPr>
+              <m:sty m:val="p"/>
+            </m:rPr>
             <m:t>=</m:t>
           </m:r>
           <m:nary>
@@ -1112,6 +1241,9 @@
                 <m:t>j</m:t>
               </m:r>
               <m:r>
+                <m:rPr>
+                  <m:sty m:val="p"/>
+                </m:rPr>
                 <m:t>=</m:t>
               </m:r>
               <m:r>
@@ -1136,6 +1268,9 @@
                     <m:t>i</m:t>
                   </m:r>
                   <m:r>
+                    <m:rPr>
+                      <m:sty m:val="p"/>
+                    </m:rPr>
                     <m:t>=</m:t>
                   </m:r>
                   <m:r>
@@ -1169,12 +1304,18 @@
                 <m:t>j</m:t>
               </m:r>
               <m:r>
+                <m:rPr>
+                  <m:sty m:val="p"/>
+                </m:rPr>
                 <m:t>,</m:t>
               </m:r>
               <m:r>
                 <m:t>t</m:t>
               </m:r>
               <m:r>
+                <m:rPr>
+                  <m:sty m:val="p"/>
+                </m:rPr>
                 <m:t>−</m:t>
               </m:r>
               <m:r>
@@ -1200,12 +1341,18 @@
                     <m:t>j</m:t>
                   </m:r>
                   <m:r>
+                    <m:rPr>
+                      <m:sty m:val="p"/>
+                    </m:rPr>
                     <m:t>,</m:t>
                   </m:r>
                   <m:r>
                     <m:t>t</m:t>
                   </m:r>
                   <m:r>
+                    <m:rPr>
+                      <m:sty m:val="p"/>
+                    </m:rPr>
                     <m:t>−</m:t>
                   </m:r>
                   <m:r>
@@ -1214,6 +1361,9 @@
                 </m:sub>
               </m:sSub>
               <m:r>
+                <m:rPr>
+                  <m:sty m:val="p"/>
+                </m:rPr>
                 <m:t>−</m:t>
               </m:r>
               <m:sSub>
@@ -1234,12 +1384,18 @@
                     <m:t>j</m:t>
                   </m:r>
                   <m:r>
+                    <m:rPr>
+                      <m:sty m:val="p"/>
+                    </m:rPr>
                     <m:t>,</m:t>
                   </m:r>
                   <m:r>
                     <m:t>t</m:t>
                   </m:r>
                   <m:r>
+                    <m:rPr>
+                      <m:sty m:val="p"/>
+                    </m:rPr>
                     <m:t>−</m:t>
                   </m:r>
                   <m:r>
@@ -1306,6 +1462,9 @@
                         <m:t>t</m:t>
                       </m:r>
                       <m:r>
+                        <m:rPr>
+                          <m:sty m:val="p"/>
+                        </m:rPr>
                         <m:t>−</m:t>
                       </m:r>
                       <m:r>
@@ -1316,15 +1475,24 @@
                 </m:den>
               </m:f>
               <m:r>
+                <m:rPr>
+                  <m:sty m:val="p"/>
+                </m:rPr>
                 <m:t>−</m:t>
               </m:r>
               <m:r>
+                <m:rPr>
+                  <m:sty m:val="p"/>
+                </m:rPr>
                 <m:t>(</m:t>
               </m:r>
               <m:r>
                 <m:t>1</m:t>
               </m:r>
               <m:r>
+                <m:rPr>
+                  <m:sty m:val="p"/>
+                </m:rPr>
                 <m:t>+</m:t>
               </m:r>
               <m:sSub>
@@ -1340,6 +1508,9 @@
                 </m:sub>
               </m:sSub>
               <m:r>
+                <m:rPr>
+                  <m:sty m:val="p"/>
+                </m:rPr>
                 <m:t>)</m:t>
               </m:r>
             </m:e>
@@ -1360,6 +1531,9 @@
                     <m:t>t</m:t>
                   </m:r>
                   <m:r>
+                    <m:rPr>
+                      <m:sty m:val="p"/>
+                    </m:rPr>
                     <m:t>−</m:t>
                   </m:r>
                   <m:r>
@@ -1380,6 +1554,9 @@
                     <m:t>t</m:t>
                   </m:r>
                   <m:r>
+                    <m:rPr>
+                      <m:sty m:val="p"/>
+                    </m:rPr>
                     <m:t>−</m:t>
                   </m:r>
                   <m:r>
@@ -1464,6 +1641,9 @@
             </m:sup>
           </m:sSubSup>
           <m:r>
+            <m:rPr>
+              <m:sty m:val="p"/>
+            </m:rPr>
             <m:t>=</m:t>
           </m:r>
           <m:d>
@@ -1503,6 +1683,9 @@
                         <m:t>t</m:t>
                       </m:r>
                       <m:r>
+                        <m:rPr>
+                          <m:sty m:val="p"/>
+                        </m:rPr>
                         <m:t>−</m:t>
                       </m:r>
                       <m:r>
@@ -1513,15 +1696,24 @@
                 </m:den>
               </m:f>
               <m:r>
+                <m:rPr>
+                  <m:sty m:val="p"/>
+                </m:rPr>
                 <m:t>−</m:t>
               </m:r>
               <m:r>
+                <m:rPr>
+                  <m:sty m:val="p"/>
+                </m:rPr>
                 <m:t>(</m:t>
               </m:r>
               <m:r>
                 <m:t>1</m:t>
               </m:r>
               <m:r>
+                <m:rPr>
+                  <m:sty m:val="p"/>
+                </m:rPr>
                 <m:t>+</m:t>
               </m:r>
               <m:sSub>
@@ -1537,6 +1729,9 @@
                 </m:sub>
               </m:sSub>
               <m:r>
+                <m:rPr>
+                  <m:sty m:val="p"/>
+                </m:rPr>
                 <m:t>)</m:t>
               </m:r>
             </m:e>
@@ -1557,6 +1752,9 @@
                     <m:t>t</m:t>
                   </m:r>
                   <m:r>
+                    <m:rPr>
+                      <m:sty m:val="p"/>
+                    </m:rPr>
                     <m:t>−</m:t>
                   </m:r>
                   <m:r>
@@ -1577,6 +1775,9 @@
                     <m:t>t</m:t>
                   </m:r>
                   <m:r>
+                    <m:rPr>
+                      <m:sty m:val="p"/>
+                    </m:rPr>
                     <m:t>−</m:t>
                   </m:r>
                   <m:r>
@@ -1587,6 +1788,9 @@
             </m:den>
           </m:f>
           <m:r>
+            <m:rPr>
+              <m:sty m:val="p"/>
+            </m:rPr>
             <m:t>−</m:t>
           </m:r>
           <m:d>
@@ -1614,6 +1818,9 @@
                     </m:sub>
                   </m:sSub>
                   <m:r>
+                    <m:rPr>
+                      <m:sty m:val="p"/>
+                    </m:rPr>
                     <m:t>−</m:t>
                   </m:r>
                   <m:sSubSup>
@@ -1646,6 +1853,9 @@
                         <m:t>t</m:t>
                       </m:r>
                       <m:r>
+                        <m:rPr>
+                          <m:sty m:val="p"/>
+                        </m:rPr>
                         <m:t>−</m:t>
                       </m:r>
                       <m:r>
@@ -1656,15 +1866,24 @@
                 </m:den>
               </m:f>
               <m:r>
+                <m:rPr>
+                  <m:sty m:val="p"/>
+                </m:rPr>
                 <m:t>−</m:t>
               </m:r>
               <m:r>
+                <m:rPr>
+                  <m:sty m:val="p"/>
+                </m:rPr>
                 <m:t>(</m:t>
               </m:r>
               <m:r>
                 <m:t>1</m:t>
               </m:r>
               <m:r>
+                <m:rPr>
+                  <m:sty m:val="p"/>
+                </m:rPr>
                 <m:t>+</m:t>
               </m:r>
               <m:sSub>
@@ -1680,6 +1899,9 @@
                 </m:sub>
               </m:sSub>
               <m:r>
+                <m:rPr>
+                  <m:sty m:val="p"/>
+                </m:rPr>
                 <m:t>)</m:t>
               </m:r>
             </m:e>
@@ -1700,6 +1922,9 @@
                     <m:t>t</m:t>
                   </m:r>
                   <m:r>
+                    <m:rPr>
+                      <m:sty m:val="p"/>
+                    </m:rPr>
                     <m:t>−</m:t>
                   </m:r>
                   <m:r>
@@ -1720,6 +1945,9 @@
                     <m:t>t</m:t>
                   </m:r>
                   <m:r>
+                    <m:rPr>
+                      <m:sty m:val="p"/>
+                    </m:rPr>
                     <m:t>−</m:t>
                   </m:r>
                   <m:r>
@@ -1773,6 +2001,9 @@
             </m:sup>
           </m:sSubSup>
           <m:r>
+            <m:rPr>
+              <m:sty m:val="p"/>
+            </m:rPr>
             <m:t>=</m:t>
           </m:r>
           <m:f>
@@ -1810,6 +2041,9 @@
                     <m:t>t</m:t>
                   </m:r>
                   <m:r>
+                    <m:rPr>
+                      <m:sty m:val="p"/>
+                    </m:rPr>
                     <m:t>−</m:t>
                   </m:r>
                   <m:r>
@@ -1858,6 +2092,9 @@
             </m:sub>
           </m:sSub>
           <m:r>
+            <m:rPr>
+              <m:sty m:val="p"/>
+            </m:rPr>
             <m:t>=</m:t>
           </m:r>
           <m:f>
@@ -1878,15 +2115,24 @@
                 </m:sub>
               </m:sSub>
               <m:r>
+                <m:rPr>
+                  <m:sty m:val="p"/>
+                </m:rPr>
                 <m:t>−</m:t>
               </m:r>
               <m:r>
+                <m:rPr>
+                  <m:sty m:val="p"/>
+                </m:rPr>
                 <m:t>(</m:t>
               </m:r>
               <m:r>
                 <m:t>1</m:t>
               </m:r>
               <m:r>
+                <m:rPr>
+                  <m:sty m:val="p"/>
+                </m:rPr>
                 <m:t>+</m:t>
               </m:r>
               <m:sSub>
@@ -1902,12 +2148,18 @@
                 </m:sub>
               </m:sSub>
               <m:r>
+                <m:rPr>
+                  <m:sty m:val="p"/>
+                </m:rPr>
                 <m:t>+</m:t>
               </m:r>
               <m:r>
                 <m:t>μ</m:t>
               </m:r>
               <m:r>
+                <m:rPr>
+                  <m:sty m:val="p"/>
+                </m:rPr>
                 <m:t>)</m:t>
               </m:r>
               <m:sSub>
@@ -1921,6 +2173,9 @@
                     <m:t>t</m:t>
                   </m:r>
                   <m:r>
+                    <m:rPr>
+                      <m:sty m:val="p"/>
+                    </m:rPr>
                     <m:t>−</m:t>
                   </m:r>
                   <m:r>
@@ -1929,6 +2184,9 @@
                 </m:sub>
               </m:sSub>
               <m:r>
+                <m:rPr>
+                  <m:sty m:val="p"/>
+                </m:rPr>
                 <m:t>+</m:t>
               </m:r>
               <m:sSubSup>
@@ -1961,6 +2219,9 @@
                     <m:t>t</m:t>
                   </m:r>
                   <m:r>
+                    <m:rPr>
+                      <m:sty m:val="p"/>
+                    </m:rPr>
                     <m:t>−</m:t>
                   </m:r>
                   <m:r>
@@ -1986,6 +2247,7 @@
       </w:pPr>
       <w:r>
         <w:rPr>
+          <w:bCs/>
           <w:b/>
         </w:rPr>
         <w:t xml:space="preserve">How does the FIM differ from the National Income and Product Accounts?</w:t>
@@ -2049,6 +2311,7 @@
       </w:pPr>
       <w:r>
         <w:rPr>
+          <w:bCs/>
           <w:b/>
         </w:rPr>
         <w:t xml:space="preserve">Data</w:t>
@@ -2090,6 +2353,7 @@
       </w:pPr>
       <w:r>
         <w:rPr>
+          <w:bCs/>
           <w:b/>
         </w:rPr>
         <w:t xml:space="preserve">BEA’s Methodology</w:t>
@@ -2128,6 +2392,9 @@
                     <m:t>i</m:t>
                   </m:r>
                   <m:r>
+                    <m:rPr>
+                      <m:sty m:val="p"/>
+                    </m:rPr>
                     <m:t>,</m:t>
                   </m:r>
                   <m:r>
@@ -2136,6 +2403,9 @@
                 </m:sub>
               </m:sSub>
               <m:r>
+                <m:rPr>
+                  <m:sty m:val="p"/>
+                </m:rPr>
                 <m:t>−</m:t>
               </m:r>
               <m:sSub>
@@ -2149,12 +2419,18 @@
                     <m:t>i</m:t>
                   </m:r>
                   <m:r>
+                    <m:rPr>
+                      <m:sty m:val="p"/>
+                    </m:rPr>
                     <m:t>,</m:t>
                   </m:r>
                   <m:r>
                     <m:t>t</m:t>
                   </m:r>
                   <m:r>
+                    <m:rPr>
+                      <m:sty m:val="p"/>
+                    </m:rPr>
                     <m:t>−</m:t>
                   </m:r>
                   <m:r>
@@ -2163,15 +2439,24 @@
                 </m:sub>
               </m:sSub>
               <m:r>
+                <m:rPr>
+                  <m:sty m:val="p"/>
+                </m:rPr>
                 <m:t>×</m:t>
               </m:r>
               <m:r>
+                <m:rPr>
+                  <m:sty m:val="p"/>
+                </m:rPr>
                 <m:t>(</m:t>
               </m:r>
               <m:r>
                 <m:t>1</m:t>
               </m:r>
               <m:r>
+                <m:rPr>
+                  <m:sty m:val="p"/>
+                </m:rPr>
                 <m:t>+</m:t>
               </m:r>
               <m:sSub>
@@ -2185,6 +2470,9 @@
                     <m:t>i</m:t>
                   </m:r>
                   <m:r>
+                    <m:rPr>
+                      <m:sty m:val="p"/>
+                    </m:rPr>
                     <m:t>,</m:t>
                   </m:r>
                   <m:r>
@@ -2193,6 +2481,9 @@
                 </m:sub>
               </m:sSub>
               <m:r>
+                <m:rPr>
+                  <m:sty m:val="p"/>
+                </m:rPr>
                 <m:t>)</m:t>
               </m:r>
             </m:num>
@@ -2208,6 +2499,9 @@
                     <m:t>t</m:t>
                   </m:r>
                   <m:r>
+                    <m:rPr>
+                      <m:sty m:val="p"/>
+                    </m:rPr>
                     <m:t>−</m:t>
                   </m:r>
                   <m:r>
@@ -2240,6 +2534,9 @@
             <m:t>i</m:t>
           </m:r>
           <m:r>
+            <m:rPr>
+              <m:sty m:val="p"/>
+            </m:rPr>
             <m:t>=</m:t>
           </m:r>
           <m:r>
@@ -2657,6 +2954,7 @@
       </w:pPr>
       <w:r>
         <w:rPr>
+          <w:bCs/>
           <w:b/>
         </w:rPr>
         <w:t xml:space="preserve">Hutchins Methodology</w:t>
@@ -2711,6 +3009,9 @@
             </m:sup>
           </m:sSubSup>
           <m:r>
+            <m:rPr>
+              <m:sty m:val="p"/>
+            </m:rPr>
             <m:t>=</m:t>
           </m:r>
           <m:f>
@@ -2731,6 +3032,9 @@
                 </m:sub>
               </m:sSub>
               <m:r>
+                <m:rPr>
+                  <m:sty m:val="p"/>
+                </m:rPr>
                 <m:t>−</m:t>
               </m:r>
               <m:sSub>
@@ -2744,6 +3048,9 @@
                     <m:t>t</m:t>
                   </m:r>
                   <m:r>
+                    <m:rPr>
+                      <m:sty m:val="p"/>
+                    </m:rPr>
                     <m:t>−</m:t>
                   </m:r>
                   <m:r>
@@ -2752,6 +3059,9 @@
                 </m:sub>
               </m:sSub>
               <m:r>
+                <m:rPr>
+                  <m:sty m:val="p"/>
+                </m:rPr>
                 <m:t>×</m:t>
               </m:r>
               <m:d>
@@ -2765,6 +3075,9 @@
                     <m:t>1</m:t>
                   </m:r>
                   <m:r>
+                    <m:rPr>
+                      <m:sty m:val="p"/>
+                    </m:rPr>
                     <m:t>+</m:t>
                   </m:r>
                   <m:sSub>
@@ -2780,6 +3093,9 @@
                     </m:sub>
                   </m:sSub>
                   <m:r>
+                    <m:rPr>
+                      <m:sty m:val="p"/>
+                    </m:rPr>
                     <m:t>+</m:t>
                   </m:r>
                   <m:r>
@@ -2800,6 +3116,9 @@
                     <m:t>t</m:t>
                   </m:r>
                   <m:r>
+                    <m:rPr>
+                      <m:sty m:val="p"/>
+                    </m:rPr>
                     <m:t>−</m:t>
                   </m:r>
                   <m:r>
@@ -3409,10 +3728,7 @@
       <w:lvlText w:val=" "/>
       <w:lvlJc w:val="left"/>
       <w:pPr>
-        <w:tabs>
-          <w:tab w:val="num" w:pos="0"/>
-        </w:tabs>
-        <w:ind w:left="480" w:hanging="480"/>
+        <w:ind w:left="720" w:hanging="480"/>
       </w:pPr>
     </w:lvl>
     <w:lvl w:ilvl="1">
@@ -3420,10 +3736,7 @@
       <w:lvlText w:val=" "/>
       <w:lvlJc w:val="left"/>
       <w:pPr>
-        <w:tabs>
-          <w:tab w:val="num" w:pos="720"/>
-        </w:tabs>
-        <w:ind w:left="1200" w:hanging="480"/>
+        <w:ind w:left="1440" w:hanging="480"/>
       </w:pPr>
     </w:lvl>
     <w:lvl w:ilvl="2">
@@ -3431,10 +3744,7 @@
       <w:lvlText w:val=" "/>
       <w:lvlJc w:val="left"/>
       <w:pPr>
-        <w:tabs>
-          <w:tab w:val="num" w:pos="1440"/>
-        </w:tabs>
-        <w:ind w:left="1920" w:hanging="480"/>
+        <w:ind w:left="2160" w:hanging="480"/>
       </w:pPr>
     </w:lvl>
     <w:lvl w:ilvl="3">
@@ -3442,10 +3752,7 @@
       <w:lvlText w:val=" "/>
       <w:lvlJc w:val="left"/>
       <w:pPr>
-        <w:tabs>
-          <w:tab w:val="num" w:pos="2160"/>
-        </w:tabs>
-        <w:ind w:left="2640" w:hanging="480"/>
+        <w:ind w:left="2880" w:hanging="480"/>
       </w:pPr>
     </w:lvl>
     <w:lvl w:ilvl="4">
@@ -3453,10 +3760,7 @@
       <w:lvlText w:val=" "/>
       <w:lvlJc w:val="left"/>
       <w:pPr>
-        <w:tabs>
-          <w:tab w:val="num" w:pos="2880"/>
-        </w:tabs>
-        <w:ind w:left="3360" w:hanging="480"/>
+        <w:ind w:left="3600" w:hanging="480"/>
       </w:pPr>
     </w:lvl>
     <w:lvl w:ilvl="5">
@@ -3464,10 +3768,7 @@
       <w:lvlText w:val=" "/>
       <w:lvlJc w:val="left"/>
       <w:pPr>
-        <w:tabs>
-          <w:tab w:val="num" w:pos="3600"/>
-        </w:tabs>
-        <w:ind w:left="4080" w:hanging="480"/>
+        <w:ind w:left="4320" w:hanging="480"/>
       </w:pPr>
     </w:lvl>
     <w:lvl w:ilvl="6">
@@ -3475,10 +3776,7 @@
       <w:lvlText w:val=" "/>
       <w:lvlJc w:val="left"/>
       <w:pPr>
-        <w:tabs>
-          <w:tab w:val="num" w:pos="4320"/>
-        </w:tabs>
-        <w:ind w:left="4800" w:hanging="480"/>
+        <w:ind w:left="5040" w:hanging="480"/>
       </w:pPr>
     </w:lvl>
     <w:lvl w:ilvl="7">
@@ -3486,10 +3784,7 @@
       <w:lvlText w:val=" "/>
       <w:lvlJc w:val="left"/>
       <w:pPr>
-        <w:tabs>
-          <w:tab w:val="num" w:pos="5040"/>
-        </w:tabs>
-        <w:ind w:left="5520" w:hanging="480"/>
+        <w:ind w:left="5760" w:hanging="480"/>
       </w:pPr>
     </w:lvl>
     <w:lvl w:ilvl="8">
@@ -3497,10 +3792,7 @@
       <w:lvlText w:val=" "/>
       <w:lvlJc w:val="left"/>
       <w:pPr>
-        <w:tabs>
-          <w:tab w:val="num" w:pos="5760"/>
-        </w:tabs>
-        <w:ind w:left="6240" w:hanging="480"/>
+        <w:ind w:left="6480" w:hanging="480"/>
       </w:pPr>
     </w:lvl>
   </w:abstractNum>
@@ -3862,6 +4154,21 @@
         <w:right w:w="108" w:type="dxa"/>
       </w:tblCellMar>
     </w:tblPr>
+    <w:tblStylePr w:type="firstRow">
+      <w:tblPr>
+        <w:jc w:val="left"/>
+        <w:tblInd w:w="0" w:type="dxa"/>
+      </w:tblPr>
+      <w:trPr>
+        <w:jc w:val="left"/>
+      </w:trPr>
+      <w:tcPr>
+        <w:vAlign w:val="bottom"/>
+        <w:tcBorders>
+          <w:bottom w:val="single"/>
+        </w:tcBorders>
+      </w:tcPr>
+    </w:tblStylePr>
   </w:style>
   <w:style w:type="paragraph" w:customStyle="1" w:styleId="DefinitionTerm">
     <w:name w:val="Definition Term"/>

</xml_diff>